<commit_message>
Styling plot type buttons
</commit_message>
<xml_diff>
--- a/project.docx
+++ b/project.docx
@@ -24,23 +24,27 @@
           <w:numId w:val="2"/>
         </w:numPr>
         <w:rPr>
-          <w:lang w:val="en-US"/>
-        </w:rPr>
-      </w:pPr>
-      <w:r>
-        <w:rPr>
+          <w:strike/>
+          <w:lang w:val="en-US"/>
+        </w:rPr>
+      </w:pPr>
+      <w:r>
+        <w:rPr>
+          <w:strike/>
           <w:lang w:val="en-US"/>
         </w:rPr>
         <w:t xml:space="preserve">Better chart type </w:t>
       </w:r>
       <w:r>
         <w:rPr>
+          <w:strike/>
           <w:lang w:val="en-US"/>
         </w:rPr>
         <w:t xml:space="preserve">buttons </w:t>
       </w:r>
       <w:r>
         <w:rPr>
+          <w:strike/>
           <w:lang w:val="en-US"/>
         </w:rPr>
         <w:t>(Force, Vel…) styling</w:t>
@@ -167,12 +171,14 @@
         </w:rPr>
         <w:t xml:space="preserve">Can provide either of files (based on </w:t>
       </w:r>
+      <w:proofErr w:type="gramStart"/>
       <w:r>
         <w:rPr>
           <w:lang w:val="en-US"/>
         </w:rPr>
         <w:t>that appropriate buttons</w:t>
       </w:r>
+      <w:proofErr w:type="gramEnd"/>
       <w:r>
         <w:rPr>
           <w:lang w:val="en-US"/>
@@ -393,7 +399,21 @@
         <w:rPr>
           <w:lang w:val="en-US"/>
         </w:rPr>
-        <w:t>There must be athletes group option in order to make it possible to compare athlete within his/her population (maybe some z-scores of all athletes in group)</w:t>
+        <w:t xml:space="preserve">There must be athletes group option </w:t>
+      </w:r>
+      <w:proofErr w:type="gramStart"/>
+      <w:r>
+        <w:rPr>
+          <w:lang w:val="en-US"/>
+        </w:rPr>
+        <w:t>in order to</w:t>
+      </w:r>
+      <w:proofErr w:type="gramEnd"/>
+      <w:r>
+        <w:rPr>
+          <w:lang w:val="en-US"/>
+        </w:rPr>
+        <w:t xml:space="preserve"> make it possible to compare athlete within his/her population (maybe some z-scores of all athletes in group)</w:t>
       </w:r>
     </w:p>
     <w:p>

</xml_diff>

<commit_message>
Added wait cursor for upload
</commit_message>
<xml_diff>
--- a/project.docx
+++ b/project.docx
@@ -58,6 +58,45 @@
           <w:numId w:val="2"/>
         </w:numPr>
         <w:rPr>
+          <w:strike/>
+          <w:lang w:val="en-US"/>
+        </w:rPr>
+      </w:pPr>
+      <w:r>
+        <w:rPr>
+          <w:strike/>
+          <w:lang w:val="en-US"/>
+        </w:rPr>
+        <w:t>Add upload button cursors wait</w:t>
+      </w:r>
+    </w:p>
+    <w:p>
+      <w:pPr>
+        <w:pStyle w:val="ListParagraph"/>
+        <w:numPr>
+          <w:ilvl w:val="0"/>
+          <w:numId w:val="2"/>
+        </w:numPr>
+        <w:rPr>
+          <w:strike/>
+          <w:lang w:val="en-US"/>
+        </w:rPr>
+      </w:pPr>
+      <w:r>
+        <w:rPr>
+          <w:lang w:val="en-US"/>
+        </w:rPr>
+        <w:t>Change plot type button wait cursors when clicked</w:t>
+      </w:r>
+    </w:p>
+    <w:p>
+      <w:pPr>
+        <w:pStyle w:val="ListParagraph"/>
+        <w:numPr>
+          <w:ilvl w:val="0"/>
+          <w:numId w:val="2"/>
+        </w:numPr>
+        <w:rPr>
           <w:lang w:val="en-US"/>
         </w:rPr>
       </w:pPr>
@@ -171,14 +210,12 @@
         </w:rPr>
         <w:t xml:space="preserve">Can provide either of files (based on </w:t>
       </w:r>
-      <w:proofErr w:type="gramStart"/>
       <w:r>
         <w:rPr>
           <w:lang w:val="en-US"/>
         </w:rPr>
         <w:t>that appropriate buttons</w:t>
       </w:r>
-      <w:proofErr w:type="gramEnd"/>
       <w:r>
         <w:rPr>
           <w:lang w:val="en-US"/>
@@ -399,21 +436,7 @@
         <w:rPr>
           <w:lang w:val="en-US"/>
         </w:rPr>
-        <w:t xml:space="preserve">There must be athletes group option </w:t>
-      </w:r>
-      <w:proofErr w:type="gramStart"/>
-      <w:r>
-        <w:rPr>
-          <w:lang w:val="en-US"/>
-        </w:rPr>
-        <w:t>in order to</w:t>
-      </w:r>
-      <w:proofErr w:type="gramEnd"/>
-      <w:r>
-        <w:rPr>
-          <w:lang w:val="en-US"/>
-        </w:rPr>
-        <w:t xml:space="preserve"> make it possible to compare athlete within his/her population (maybe some z-scores of all athletes in group)</w:t>
+        <w:t>There must be athletes group option in order to make it possible to compare athlete within his/her population (maybe some z-scores of all athletes in group)</w:t>
       </w:r>
     </w:p>
     <w:p>

</xml_diff>